<commit_message>
added photo in separete json key
</commit_message>
<xml_diff>
--- a/data/test.docx
+++ b/data/test.docx
@@ -2,6 +2,18 @@
 <file path=word/document.xml><?xml version="1.0" encoding="utf-8"?>
 <w:document xmlns:wpc="http://schemas.microsoft.com/office/word/2010/wordprocessingCanvas" xmlns:mo="http://schemas.microsoft.com/office/mac/office/2008/main" xmlns:mc="http://schemas.openxmlformats.org/markup-compatibility/2006" xmlns:mv="urn:schemas-microsoft-com:mac:vml" xmlns:o="urn:schemas-microsoft-com:office:office" xmlns:r="http://schemas.openxmlformats.org/officeDocument/2006/relationships" xmlns:m="http://schemas.openxmlformats.org/officeDocument/2006/math" xmlns:v="urn:schemas-microsoft-com:vml" xmlns:wp14="http://schemas.microsoft.com/office/word/2010/wordprocessingDrawing" xmlns:wp="http://schemas.openxmlformats.org/drawingml/2006/wordprocessingDrawing" xmlns:w10="urn:schemas-microsoft-com:office:word" xmlns:w="http://schemas.openxmlformats.org/wordprocessingml/2006/main" xmlns:w14="http://schemas.microsoft.com/office/word/2010/wordml" xmlns:wpg="http://schemas.microsoft.com/office/word/2010/wordprocessingGroup" xmlns:wpi="http://schemas.microsoft.com/office/word/2010/wordprocessingInk" xmlns:wne="http://schemas.microsoft.com/office/word/2006/wordml" xmlns:wps="http://schemas.microsoft.com/office/word/2010/wordprocessingShape" mc:Ignorable="w14 wp14">
   <w:body>
+    <w:p>
+      <w:pPr>
+        <w:jc w:val="center"/>
+      </w:pPr>
+      <w:r>
+        <w:rPr>
+          <w:b/>
+        </w:rPr>
+        <w:t>Крыша</w:t>
+        <w:br/>
+      </w:r>
+    </w:p>
     <w:tbl>
       <w:tblPr>
         <w:tblW w:type="auto" w:w="0"/>
@@ -18,6 +30,9 @@
           </w:tcPr>
           <w:p>
             <w:r>
+              <w:rPr>
+                <w:b/>
+              </w:rPr>
               <w:t>Раздел</w:t>
             </w:r>
           </w:p>
@@ -28,43 +43,10 @@
           </w:tcPr>
           <w:p>
             <w:r>
+              <w:rPr>
+                <w:b/>
+              </w:rPr>
               <w:t>Описание</w:t>
-            </w:r>
-          </w:p>
-        </w:tc>
-      </w:tr>
-      <w:tr>
-        <w:tc>
-          <w:tcPr>
-            <w:tcW w:type="dxa" w:w="4320"/>
-          </w:tcPr>
-          <w:p/>
-        </w:tc>
-        <w:tc>
-          <w:tcPr>
-            <w:tcW w:type="dxa" w:w="4320"/>
-          </w:tcPr>
-          <w:p/>
-        </w:tc>
-      </w:tr>
-      <w:tr>
-        <w:tc>
-          <w:tcPr>
-            <w:tcW w:type="dxa" w:w="4320"/>
-          </w:tcPr>
-          <w:p>
-            <w:r>
-              <w:t>Фундаменты</w:t>
-            </w:r>
-          </w:p>
-        </w:tc>
-        <w:tc>
-          <w:tcPr>
-            <w:tcW w:type="dxa" w:w="4320"/>
-          </w:tcPr>
-          <w:p>
-            <w:r>
-              <w:t>Ленточные: Из чего выполнены?: Бутовая кладка</w:t>
             </w:r>
           </w:p>
         </w:tc>
@@ -76,7 +58,7 @@
           </w:tcPr>
           <w:p>
             <w:r>
-              <w:t>Покрытие</w:t>
+              <w:t>Утеплитель</w:t>
             </w:r>
           </w:p>
         </w:tc>
@@ -86,7 +68,7 @@
           </w:tcPr>
           <w:p>
             <w:r>
-              <w:t>Деревянная стропильная система</w:t>
+              <w:t>Размеры: Толщина: 34, Фото замера: [8d598ef8-e474-44dc-b973-567a687908e4.jpg], Материал: Шлачище, Состояние: Норм</w:t>
             </w:r>
           </w:p>
         </w:tc>
@@ -98,7 +80,7 @@
           </w:tcPr>
           <w:p>
             <w:r>
-              <w:t>Перекрытия</w:t>
+              <w:t>Отопление</w:t>
             </w:r>
           </w:p>
         </w:tc>
@@ -108,7 +90,7 @@
           </w:tcPr>
           <w:p>
             <w:r>
-              <w:t>Деревянные: Опирание: На наружные и внутренние стены</w:t>
+              <w:t>Наличие магистралей: Да: Материал: Сталь, Диаметры: 34</w:t>
             </w:r>
           </w:p>
         </w:tc>
@@ -120,7 +102,7 @@
           </w:tcPr>
           <w:p>
             <w:r>
-              <w:t>Перемычки</w:t>
+              <w:t>Освещение</w:t>
             </w:r>
           </w:p>
         </w:tc>
@@ -130,7 +112,7 @@
           </w:tcPr>
           <w:p>
             <w:r>
-              <w:t>Стальные</w:t>
+              <w:t>Тип кабеля: Алюминий: Сечение: 120 см</w:t>
             </w:r>
           </w:p>
         </w:tc>
@@ -142,7 +124,7 @@
           </w:tcPr>
           <w:p>
             <w:r>
-              <w:t>Подвал</w:t>
+              <w:t>Водоснабжение</w:t>
             </w:r>
           </w:p>
         </w:tc>
@@ -152,51 +134,7 @@
           </w:tcPr>
           <w:p>
             <w:r>
-              <w:t>Материал отделки</w:t>
-            </w:r>
-          </w:p>
-        </w:tc>
-      </w:tr>
-      <w:tr>
-        <w:tc>
-          <w:tcPr>
-            <w:tcW w:type="dxa" w:w="4320"/>
-          </w:tcPr>
-          <w:p>
-            <w:r>
-              <w:t>Система стропил</w:t>
-            </w:r>
-          </w:p>
-        </w:tc>
-        <w:tc>
-          <w:tcPr>
-            <w:tcW w:type="dxa" w:w="4320"/>
-          </w:tcPr>
-          <w:p>
-            <w:r>
-              <w:t>Шаг стропил: 34</w:t>
-            </w:r>
-          </w:p>
-        </w:tc>
-      </w:tr>
-      <w:tr>
-        <w:tc>
-          <w:tcPr>
-            <w:tcW w:type="dxa" w:w="4320"/>
-          </w:tcPr>
-          <w:p>
-            <w:r>
-              <w:t>Карниз</w:t>
-            </w:r>
-          </w:p>
-        </w:tc>
-        <w:tc>
-          <w:tcPr>
-            <w:tcW w:type="dxa" w:w="4320"/>
-          </w:tcPr>
-          <w:p>
-            <w:r>
-              <w:t>Величина свеса: 34, Материал отделки: Дерево</w:t>
+              <w:t>Фото: Общие фото: [ddb8d6d9-8046-4aa6-ae48-5a44e7e8387c.jpg], Фото дефектов с описанием: [1218cf63-ef41-45ce-aa68-a57b62418eda.jpg]</w:t>
             </w:r>
           </w:p>
         </w:tc>
@@ -218,7 +156,62 @@
           </w:tcPr>
           <w:p>
             <w:r>
-              <w:t>Размеры: Высота: 65, Длина: 78</w:t>
+              <w:t>Материал: Металл</w:t>
+            </w:r>
+          </w:p>
+        </w:tc>
+      </w:tr>
+    </w:tbl>
+    <w:p>
+      <w:r>
+        <w:br w:type="page"/>
+      </w:r>
+    </w:p>
+    <w:p>
+      <w:pPr>
+        <w:jc w:val="center"/>
+      </w:pPr>
+      <w:r>
+        <w:rPr>
+          <w:b/>
+        </w:rPr>
+        <w:t>Общие сведения</w:t>
+        <w:br/>
+      </w:r>
+    </w:p>
+    <w:tbl>
+      <w:tblPr>
+        <w:tblW w:type="auto" w:w="0"/>
+        <w:tblLook w:firstColumn="1" w:firstRow="1" w:lastColumn="0" w:lastRow="0" w:noHBand="0" w:noVBand="1" w:val="04A0"/>
+      </w:tblPr>
+      <w:tblGrid>
+        <w:gridCol w:w="4320"/>
+        <w:gridCol w:w="4320"/>
+      </w:tblGrid>
+      <w:tr>
+        <w:tc>
+          <w:tcPr>
+            <w:tcW w:type="dxa" w:w="4320"/>
+          </w:tcPr>
+          <w:p>
+            <w:r>
+              <w:rPr>
+                <w:b/>
+              </w:rPr>
+              <w:t>Раздел</w:t>
+            </w:r>
+          </w:p>
+        </w:tc>
+        <w:tc>
+          <w:tcPr>
+            <w:tcW w:type="dxa" w:w="4320"/>
+          </w:tcPr>
+          <w:p>
+            <w:r>
+              <w:rPr>
+                <w:b/>
+              </w:rPr>
+              <w:t>Описание</w:t>
             </w:r>
           </w:p>
         </w:tc>
@@ -230,7 +223,7 @@
           </w:tcPr>
           <w:p>
             <w:r>
-              <w:t>Канализация</w:t>
+              <w:t>Площадь</w:t>
             </w:r>
           </w:p>
         </w:tc>
@@ -240,7 +233,7 @@
           </w:tcPr>
           <w:p>
             <w:r>
-              <w:t>Диаметр стояка: 89</w:t>
+              <w:t>Жилая: 1000, Общая: 2000</w:t>
             </w:r>
           </w:p>
         </w:tc>
@@ -252,7 +245,7 @@
           </w:tcPr>
           <w:p>
             <w:r>
-              <w:t>Выветривание кладки</w:t>
+              <w:t>Высота здания</w:t>
             </w:r>
           </w:p>
         </w:tc>
@@ -262,7 +255,7 @@
           </w:tcPr>
           <w:p>
             <w:r>
-              <w:t>Наблюдается: Со стороны торцевых фасадов</w:t>
+              <w:t>40 м</w:t>
             </w:r>
           </w:p>
         </w:tc>
@@ -274,7 +267,7 @@
           </w:tcPr>
           <w:p>
             <w:r>
-              <w:t>Состояние перемычек</w:t>
+              <w:t>Наличие арендаторов</w:t>
             </w:r>
           </w:p>
         </w:tc>
@@ -284,7 +277,7 @@
           </w:tcPr>
           <w:p>
             <w:r>
-              <w:t>Работоспособное</w:t>
+              <w:t>Да</w:t>
             </w:r>
           </w:p>
         </w:tc>
@@ -296,7 +289,7 @@
           </w:tcPr>
           <w:p>
             <w:r>
-              <w:t>Деформации</w:t>
+              <w:t>Количество секций</w:t>
             </w:r>
           </w:p>
         </w:tc>
@@ -306,12 +299,292 @@
           </w:tcPr>
           <w:p>
             <w:r>
-              <w:t>Не наблюдаются</w:t>
+              <w:t>45</w:t>
             </w:r>
           </w:p>
         </w:tc>
       </w:tr>
     </w:tbl>
+    <w:p>
+      <w:r>
+        <w:br w:type="page"/>
+      </w:r>
+    </w:p>
+    <w:p>
+      <w:pPr>
+        <w:jc w:val="center"/>
+      </w:pPr>
+      <w:r>
+        <w:rPr>
+          <w:b/>
+        </w:rPr>
+        <w:t>МОПы</w:t>
+        <w:br/>
+      </w:r>
+    </w:p>
+    <w:tbl>
+      <w:tblPr>
+        <w:tblW w:type="auto" w:w="0"/>
+        <w:tblLook w:firstColumn="1" w:firstRow="1" w:lastColumn="0" w:lastRow="0" w:noHBand="0" w:noVBand="1" w:val="04A0"/>
+      </w:tblPr>
+      <w:tblGrid>
+        <w:gridCol w:w="4320"/>
+        <w:gridCol w:w="4320"/>
+      </w:tblGrid>
+      <w:tr>
+        <w:tc>
+          <w:tcPr>
+            <w:tcW w:type="dxa" w:w="4320"/>
+          </w:tcPr>
+          <w:p>
+            <w:r>
+              <w:rPr>
+                <w:b/>
+              </w:rPr>
+              <w:t>Раздел</w:t>
+            </w:r>
+          </w:p>
+        </w:tc>
+        <w:tc>
+          <w:tcPr>
+            <w:tcW w:type="dxa" w:w="4320"/>
+          </w:tcPr>
+          <w:p>
+            <w:r>
+              <w:rPr>
+                <w:b/>
+              </w:rPr>
+              <w:t>Описание</w:t>
+            </w:r>
+          </w:p>
+        </w:tc>
+      </w:tr>
+      <w:tr>
+        <w:tc>
+          <w:tcPr>
+            <w:tcW w:type="dxa" w:w="4320"/>
+          </w:tcPr>
+          <w:p>
+            <w:r>
+              <w:t>Двери</w:t>
+            </w:r>
+          </w:p>
+        </w:tc>
+        <w:tc>
+          <w:tcPr>
+            <w:tcW w:type="dxa" w:w="4320"/>
+          </w:tcPr>
+          <w:p>
+            <w:r>
+              <w:t>Материал: Дерево, Размеры: Высота: 120 см, Ширина: 130 см</w:t>
+            </w:r>
+          </w:p>
+        </w:tc>
+      </w:tr>
+      <w:tr>
+        <w:tc>
+          <w:tcPr>
+            <w:tcW w:type="dxa" w:w="4320"/>
+          </w:tcPr>
+          <w:p>
+            <w:r>
+              <w:t>Мусоропровод</w:t>
+            </w:r>
+          </w:p>
+        </w:tc>
+        <w:tc>
+          <w:tcPr>
+            <w:tcW w:type="dxa" w:w="4320"/>
+          </w:tcPr>
+          <w:p>
+            <w:r>
+              <w:t>Да: Количество клапанов: 25, Фото: [5effc3cb-ae1c-442b-b528-34f9fdc8e218.jpg], Наличие мусорокамер: Нет</w:t>
+            </w:r>
+          </w:p>
+        </w:tc>
+      </w:tr>
+    </w:tbl>
+    <w:p>
+      <w:r>
+        <w:br w:type="page"/>
+      </w:r>
+    </w:p>
+    <w:p>
+      <w:pPr>
+        <w:jc w:val="center"/>
+      </w:pPr>
+      <w:r>
+        <w:rPr>
+          <w:b/>
+        </w:rPr>
+        <w:t>Квартиры</w:t>
+        <w:br/>
+      </w:r>
+    </w:p>
+    <w:tbl>
+      <w:tblPr>
+        <w:tblW w:type="auto" w:w="0"/>
+        <w:tblLook w:firstColumn="1" w:firstRow="1" w:lastColumn="0" w:lastRow="0" w:noHBand="0" w:noVBand="1" w:val="04A0"/>
+      </w:tblPr>
+      <w:tblGrid>
+        <w:gridCol w:w="4320"/>
+        <w:gridCol w:w="4320"/>
+      </w:tblGrid>
+      <w:tr>
+        <w:tc>
+          <w:tcPr>
+            <w:tcW w:type="dxa" w:w="4320"/>
+          </w:tcPr>
+          <w:p>
+            <w:r>
+              <w:rPr>
+                <w:b/>
+              </w:rPr>
+              <w:t>Раздел</w:t>
+            </w:r>
+          </w:p>
+        </w:tc>
+        <w:tc>
+          <w:tcPr>
+            <w:tcW w:type="dxa" w:w="4320"/>
+          </w:tcPr>
+          <w:p>
+            <w:r>
+              <w:rPr>
+                <w:b/>
+              </w:rPr>
+              <w:t>Описание</w:t>
+            </w:r>
+          </w:p>
+        </w:tc>
+      </w:tr>
+      <w:tr>
+        <w:tc>
+          <w:tcPr>
+            <w:tcW w:type="dxa" w:w="4320"/>
+          </w:tcPr>
+          <w:p>
+            <w:r>
+              <w:t>Планировка БТИ на квартиру</w:t>
+            </w:r>
+          </w:p>
+        </w:tc>
+        <w:tc>
+          <w:tcPr>
+            <w:tcW w:type="dxa" w:w="4320"/>
+          </w:tcPr>
+          <w:p>
+            <w:r>
+              <w:t>Да: Занести в проект</w:t>
+            </w:r>
+          </w:p>
+        </w:tc>
+      </w:tr>
+    </w:tbl>
+    <w:p>
+      <w:r>
+        <w:br w:type="page"/>
+      </w:r>
+    </w:p>
+    <w:p>
+      <w:pPr>
+        <w:jc w:val="center"/>
+      </w:pPr>
+      <w:r>
+        <w:rPr>
+          <w:b/>
+        </w:rPr>
+        <w:t>Подвал</w:t>
+        <w:br/>
+      </w:r>
+    </w:p>
+    <w:tbl>
+      <w:tblPr>
+        <w:tblW w:type="auto" w:w="0"/>
+        <w:tblLook w:firstColumn="1" w:firstRow="1" w:lastColumn="0" w:lastRow="0" w:noHBand="0" w:noVBand="1" w:val="04A0"/>
+      </w:tblPr>
+      <w:tblGrid>
+        <w:gridCol w:w="4320"/>
+        <w:gridCol w:w="4320"/>
+      </w:tblGrid>
+      <w:tr>
+        <w:tc>
+          <w:tcPr>
+            <w:tcW w:type="dxa" w:w="4320"/>
+          </w:tcPr>
+          <w:p>
+            <w:r>
+              <w:rPr>
+                <w:b/>
+              </w:rPr>
+              <w:t>Раздел</w:t>
+            </w:r>
+          </w:p>
+        </w:tc>
+        <w:tc>
+          <w:tcPr>
+            <w:tcW w:type="dxa" w:w="4320"/>
+          </w:tcPr>
+          <w:p>
+            <w:r>
+              <w:rPr>
+                <w:b/>
+              </w:rPr>
+              <w:t>Описание</w:t>
+            </w:r>
+          </w:p>
+        </w:tc>
+      </w:tr>
+      <w:tr>
+        <w:tc>
+          <w:tcPr>
+            <w:tcW w:type="dxa" w:w="4320"/>
+          </w:tcPr>
+          <w:p>
+            <w:r>
+              <w:t>Окна</w:t>
+            </w:r>
+          </w:p>
+        </w:tc>
+        <w:tc>
+          <w:tcPr>
+            <w:tcW w:type="dxa" w:w="4320"/>
+          </w:tcPr>
+          <w:p>
+            <w:r>
+              <w:t>Размеры: Высота: 139, Ширина: 45, Решетки: Да, Количество стеклопакетов: 56, Подоконники: Размер: Ширина: 67, Длина: 89</w:t>
+            </w:r>
+          </w:p>
+        </w:tc>
+      </w:tr>
+      <w:tr>
+        <w:tc>
+          <w:tcPr>
+            <w:tcW w:type="dxa" w:w="4320"/>
+          </w:tcPr>
+          <w:p>
+            <w:r>
+              <w:t>Водоснабжение</w:t>
+            </w:r>
+          </w:p>
+        </w:tc>
+        <w:tc>
+          <w:tcPr>
+            <w:tcW w:type="dxa" w:w="4320"/>
+          </w:tcPr>
+          <w:p>
+            <w:r>
+              <w:t>Фото: Общие фото: [ece09a16-b8e9-4610-bd04-b28039147868.jpg], Фото дефектов с описанием: [f041d853-9057-4fd1-ae60-dc6a8c0137c4.jpg]</w:t>
+            </w:r>
+          </w:p>
+        </w:tc>
+      </w:tr>
+    </w:tbl>
+    <w:p>
+      <w:r>
+        <w:br w:type="page"/>
+      </w:r>
+    </w:p>
     <w:p>
       <w:r>
         <w:br w:type="page"/>

</xml_diff>